<commit_message>
diploma full version 21.08
</commit_message>
<xml_diff>
--- a/Diploma/3Описание системы.docx
+++ b/Diploma/3Описание системы.docx
@@ -2173,7 +2173,6 @@
           <w:lang w:val="en-US"/>
         </w:rPr>
       </w:pPr>
-      <w:bookmarkStart w:id="0" w:name="_GoBack"/>
       <w:r>
         <w:rPr>
           <w:rFonts w:hint="default" w:ascii="Times New Roman" w:hAnsi="Times New Roman" w:cs="Times New Roman"/>
@@ -2220,7 +2219,6 @@
           </wp:inline>
         </w:drawing>
       </w:r>
-      <w:bookmarkEnd w:id="0"/>
     </w:p>
     <w:p>
       <w:pPr>
@@ -2590,7 +2588,7 @@
           <w:color w:val="auto"/>
           <w:sz w:val="28"/>
           <w:szCs w:val="28"/>
-          <w:lang w:val="ru-RU"/>
+          <w:lang w:val="en-US"/>
         </w:rPr>
       </w:pPr>
       <w:r>
@@ -2603,9 +2601,9 @@
         </w:rPr>
         <w:drawing>
           <wp:inline distT="0" distB="0" distL="114300" distR="114300">
-            <wp:extent cx="4202430" cy="4961890"/>
-            <wp:effectExtent l="0" t="0" r="13970" b="16510"/>
-            <wp:docPr id="6" name="Picture 6" descr="UpdateSwitch"/>
+            <wp:extent cx="4168140" cy="5219700"/>
+            <wp:effectExtent l="0" t="0" r="7620" b="7620"/>
+            <wp:docPr id="4" name="Picture 4" descr="UpdateSwitch"/>
             <wp:cNvGraphicFramePr>
               <a:graphicFrameLocks xmlns:a="http://schemas.openxmlformats.org/drawingml/2006/main" noChangeAspect="1"/>
             </wp:cNvGraphicFramePr>
@@ -2613,7 +2611,7 @@
               <a:graphicData uri="http://schemas.openxmlformats.org/drawingml/2006/picture">
                 <pic:pic xmlns:pic="http://schemas.openxmlformats.org/drawingml/2006/picture">
                   <pic:nvPicPr>
-                    <pic:cNvPr id="6" name="Picture 6" descr="UpdateSwitch"/>
+                    <pic:cNvPr id="4" name="Picture 4" descr="UpdateSwitch"/>
                     <pic:cNvPicPr>
                       <a:picLocks noChangeAspect="1"/>
                     </pic:cNvPicPr>
@@ -2627,7 +2625,7 @@
                   <pic:spPr>
                     <a:xfrm>
                       <a:off x="0" y="0"/>
-                      <a:ext cx="4202430" cy="4961890"/>
+                      <a:ext cx="4168140" cy="5219700"/>
                     </a:xfrm>
                     <a:prstGeom prst="rect">
                       <a:avLst/>
@@ -2746,6 +2744,228 @@
         </w:rPr>
         <w:t>Внесите необходимые изменения в форму редактирования.</w:t>
       </w:r>
+    </w:p>
+    <w:p>
+      <w:pPr>
+        <w:keepNext w:val="0"/>
+        <w:keepLines w:val="0"/>
+        <w:pageBreakBefore w:val="0"/>
+        <w:widowControl/>
+        <w:numPr>
+          <w:ilvl w:val="0"/>
+          <w:numId w:val="2"/>
+        </w:numPr>
+        <w:kinsoku/>
+        <w:wordWrap/>
+        <w:overflowPunct/>
+        <w:topLinePunct w:val="0"/>
+        <w:autoSpaceDE/>
+        <w:autoSpaceDN/>
+        <w:bidi w:val="0"/>
+        <w:adjustRightInd/>
+        <w:snapToGrid/>
+        <w:spacing w:line="360" w:lineRule="auto"/>
+        <w:ind w:left="420" w:leftChars="0" w:hanging="420" w:firstLineChars="0"/>
+        <w:jc w:val="both"/>
+        <w:textAlignment w:val="auto"/>
+        <w:rPr>
+          <w:rFonts w:hint="default" w:ascii="Times New Roman" w:hAnsi="Times New Roman" w:cs="Times New Roman"/>
+          <w:color w:val="auto"/>
+          <w:sz w:val="28"/>
+          <w:szCs w:val="28"/>
+          <w:highlight w:val="yellow"/>
+          <w:lang w:val="ru-RU"/>
+        </w:rPr>
+      </w:pPr>
+      <w:r>
+        <w:rPr>
+          <w:rFonts w:hint="default" w:ascii="Times New Roman" w:hAnsi="Times New Roman" w:cs="Times New Roman"/>
+          <w:color w:val="auto"/>
+          <w:sz w:val="28"/>
+          <w:szCs w:val="28"/>
+          <w:highlight w:val="yellow"/>
+          <w:lang w:val="ru-RU"/>
+        </w:rPr>
+        <w:t>Адрес вводится через запятую в формате: Город, улица, дом, если такого адреса не существует в базе данных он добавится автоматически</w:t>
+      </w:r>
+      <w:r>
+        <w:rPr>
+          <w:rFonts w:hint="default" w:ascii="Times New Roman" w:hAnsi="Times New Roman" w:cs="Times New Roman"/>
+          <w:color w:val="auto"/>
+          <w:sz w:val="28"/>
+          <w:szCs w:val="28"/>
+          <w:highlight w:val="yellow"/>
+          <w:lang w:val="en-US"/>
+        </w:rPr>
+        <w:t>.</w:t>
+      </w:r>
+    </w:p>
+    <w:p>
+      <w:pPr>
+        <w:keepNext w:val="0"/>
+        <w:keepLines w:val="0"/>
+        <w:pageBreakBefore w:val="0"/>
+        <w:widowControl/>
+        <w:numPr>
+          <w:ilvl w:val="0"/>
+          <w:numId w:val="2"/>
+        </w:numPr>
+        <w:kinsoku/>
+        <w:wordWrap/>
+        <w:overflowPunct/>
+        <w:topLinePunct w:val="0"/>
+        <w:autoSpaceDE/>
+        <w:autoSpaceDN/>
+        <w:bidi w:val="0"/>
+        <w:adjustRightInd/>
+        <w:snapToGrid/>
+        <w:spacing w:line="360" w:lineRule="auto"/>
+        <w:ind w:left="420" w:leftChars="0" w:hanging="420" w:firstLineChars="0"/>
+        <w:jc w:val="both"/>
+        <w:textAlignment w:val="auto"/>
+        <w:rPr>
+          <w:rFonts w:hint="default" w:ascii="Times New Roman" w:hAnsi="Times New Roman" w:cs="Times New Roman"/>
+          <w:color w:val="auto"/>
+          <w:sz w:val="28"/>
+          <w:szCs w:val="28"/>
+          <w:highlight w:val="yellow"/>
+          <w:lang w:val="ru-RU"/>
+        </w:rPr>
+      </w:pPr>
+      <w:r>
+        <w:rPr>
+          <w:rFonts w:hint="default" w:ascii="Times New Roman" w:hAnsi="Times New Roman" w:cs="Times New Roman"/>
+          <w:color w:val="auto"/>
+          <w:sz w:val="28"/>
+          <w:szCs w:val="28"/>
+          <w:highlight w:val="yellow"/>
+          <w:lang w:val="ru-RU"/>
+        </w:rPr>
+        <w:t>Оборудование вводится через запятую в формате: Производитель, модель. если такого оборудования не существует в базе данных он добавится автоматически</w:t>
+      </w:r>
+      <w:r>
+        <w:rPr>
+          <w:rFonts w:hint="default" w:ascii="Times New Roman" w:hAnsi="Times New Roman" w:cs="Times New Roman"/>
+          <w:color w:val="auto"/>
+          <w:sz w:val="28"/>
+          <w:szCs w:val="28"/>
+          <w:highlight w:val="yellow"/>
+          <w:lang w:val="en-US"/>
+        </w:rPr>
+        <w:t>.</w:t>
+      </w:r>
+    </w:p>
+    <w:p>
+      <w:pPr>
+        <w:keepNext w:val="0"/>
+        <w:keepLines w:val="0"/>
+        <w:pageBreakBefore w:val="0"/>
+        <w:widowControl/>
+        <w:numPr>
+          <w:ilvl w:val="0"/>
+          <w:numId w:val="2"/>
+        </w:numPr>
+        <w:kinsoku/>
+        <w:wordWrap/>
+        <w:overflowPunct/>
+        <w:topLinePunct w:val="0"/>
+        <w:autoSpaceDE/>
+        <w:autoSpaceDN/>
+        <w:bidi w:val="0"/>
+        <w:adjustRightInd/>
+        <w:snapToGrid/>
+        <w:spacing w:line="360" w:lineRule="auto"/>
+        <w:ind w:left="420" w:leftChars="0" w:hanging="420" w:firstLineChars="0"/>
+        <w:jc w:val="both"/>
+        <w:textAlignment w:val="auto"/>
+        <w:rPr>
+          <w:rFonts w:hint="default" w:ascii="Times New Roman" w:hAnsi="Times New Roman" w:cs="Times New Roman"/>
+          <w:color w:val="auto"/>
+          <w:sz w:val="28"/>
+          <w:szCs w:val="28"/>
+          <w:highlight w:val="yellow"/>
+          <w:lang w:val="ru-RU"/>
+        </w:rPr>
+      </w:pPr>
+      <w:r>
+        <w:rPr>
+          <w:rFonts w:hint="default" w:ascii="Times New Roman" w:hAnsi="Times New Roman" w:cs="Times New Roman"/>
+          <w:color w:val="auto"/>
+          <w:sz w:val="28"/>
+          <w:szCs w:val="28"/>
+          <w:highlight w:val="yellow"/>
+          <w:lang w:val="ru-RU"/>
+        </w:rPr>
+        <w:t>При добавлении</w:t>
+      </w:r>
+      <w:r>
+        <w:rPr>
+          <w:rFonts w:hint="default" w:ascii="Times New Roman" w:hAnsi="Times New Roman" w:cs="Times New Roman"/>
+          <w:color w:val="auto"/>
+          <w:sz w:val="28"/>
+          <w:szCs w:val="28"/>
+          <w:highlight w:val="yellow"/>
+          <w:lang w:val="en-US"/>
+        </w:rPr>
+        <w:t>/</w:t>
+      </w:r>
+      <w:r>
+        <w:rPr>
+          <w:rFonts w:hint="default" w:ascii="Times New Roman" w:hAnsi="Times New Roman" w:cs="Times New Roman"/>
+          <w:color w:val="auto"/>
+          <w:sz w:val="28"/>
+          <w:szCs w:val="28"/>
+          <w:highlight w:val="yellow"/>
+          <w:lang w:val="ru-RU"/>
+        </w:rPr>
+        <w:t xml:space="preserve">изменении шлюза, если вышестоящего коммутатора с таким </w:t>
+      </w:r>
+      <w:r>
+        <w:rPr>
+          <w:rFonts w:hint="default" w:ascii="Times New Roman" w:hAnsi="Times New Roman" w:cs="Times New Roman"/>
+          <w:color w:val="auto"/>
+          <w:sz w:val="28"/>
+          <w:szCs w:val="28"/>
+          <w:highlight w:val="yellow"/>
+          <w:lang w:val="en-US"/>
+        </w:rPr>
+        <w:t xml:space="preserve">IP </w:t>
+      </w:r>
+      <w:r>
+        <w:rPr>
+          <w:rFonts w:hint="default" w:ascii="Times New Roman" w:hAnsi="Times New Roman" w:cs="Times New Roman"/>
+          <w:color w:val="auto"/>
+          <w:sz w:val="28"/>
+          <w:szCs w:val="28"/>
+          <w:highlight w:val="yellow"/>
+          <w:lang w:val="ru-RU"/>
+        </w:rPr>
+        <w:t>адресом не существует в базе данных, будет ошибка (остальные данные добавятся) необходимо создать новый вышестоящий коммутатор через форму  "</w:t>
+      </w:r>
+      <w:r>
+        <w:rPr>
+          <w:rFonts w:hint="default" w:ascii="Times New Roman" w:hAnsi="Times New Roman" w:cs="Times New Roman"/>
+          <w:color w:val="auto"/>
+          <w:sz w:val="28"/>
+          <w:szCs w:val="28"/>
+          <w:highlight w:val="yellow"/>
+          <w:lang w:val="en-US"/>
+        </w:rPr>
+        <w:t>Create Switch</w:t>
+      </w:r>
+      <w:r>
+        <w:rPr>
+          <w:rFonts w:hint="default" w:ascii="Times New Roman" w:hAnsi="Times New Roman" w:cs="Times New Roman"/>
+          <w:color w:val="auto"/>
+          <w:sz w:val="28"/>
+          <w:szCs w:val="28"/>
+          <w:highlight w:val="yellow"/>
+          <w:lang w:val="ru-RU"/>
+        </w:rPr>
+        <w:t>"</w:t>
+      </w:r>
+      <w:bookmarkStart w:id="0" w:name="_GoBack"/>
+      <w:bookmarkEnd w:id="0"/>
     </w:p>
     <w:p>
       <w:pPr>

</xml_diff>